<commit_message>
UAT Test Cases finished
</commit_message>
<xml_diff>
--- a/UAT Test Script.docx
+++ b/UAT Test Script.docx
@@ -714,22 +714,13 @@
                 <w:sz w:val="24"/>
               </w:rPr>
             </w:pPr>
-            <w:bookmarkStart w:id="0" w:name="_GoBack"/>
             <w:r>
               <w:rPr>
                 <w:b/>
                 <w:sz w:val="24"/>
               </w:rPr>
               <w:lastRenderedPageBreak/>
-              <w:t>T</w:t>
-            </w:r>
-            <w:bookmarkEnd w:id="0"/>
-            <w:r>
-              <w:rPr>
-                <w:b/>
-                <w:sz w:val="24"/>
-              </w:rPr>
-              <w:t>EST STEP</w:t>
+              <w:t>TEST STEP</w:t>
             </w:r>
           </w:p>
         </w:tc>
@@ -2378,7 +2369,6 @@
               <w:t>CREATED</w:t>
             </w:r>
           </w:p>
-          <w:p/>
         </w:tc>
       </w:tr>
       <w:tr>
@@ -4488,7 +4478,13 @@
               <w:rPr>
                 <w:sz w:val="24"/>
               </w:rPr>
-              <w:t xml:space="preserve">– Scan one book </w:t>
+              <w:t>– Scan one book</w:t>
+            </w:r>
+            <w:r>
+              <w:rPr>
+                <w:sz w:val="24"/>
+              </w:rPr>
+              <w:t>, not exceeding loan limit</w:t>
             </w:r>
           </w:p>
         </w:tc>
@@ -4842,6 +4838,18 @@
               </w:rPr>
               <w:t>Test 2 – Scan two books</w:t>
             </w:r>
+            <w:r>
+              <w:rPr>
+                <w:sz w:val="24"/>
+              </w:rPr>
+              <w:t xml:space="preserve">, </w:t>
+            </w:r>
+            <w:r>
+              <w:rPr>
+                <w:sz w:val="24"/>
+              </w:rPr>
+              <w:t>not exceeding loan limit</w:t>
+            </w:r>
           </w:p>
         </w:tc>
       </w:tr>
@@ -5371,7 +5379,6 @@
               <w:t>SCANNING_BOOKS</w:t>
             </w:r>
           </w:p>
-          <w:p/>
         </w:tc>
         <w:tc>
           <w:tcPr>
@@ -5631,7 +5638,6 @@
               <w:t>SCANNING_BOOKS</w:t>
             </w:r>
           </w:p>
-          <w:p/>
         </w:tc>
         <w:tc>
           <w:tcPr>
@@ -5706,7 +5712,13 @@
               <w:rPr>
                 <w:sz w:val="24"/>
               </w:rPr>
-              <w:t xml:space="preserve"> – Scan book, book not available</w:t>
+              <w:t xml:space="preserve"> – Scan book, book </w:t>
+            </w:r>
+            <w:r>
+              <w:rPr>
+                <w:sz w:val="24"/>
+              </w:rPr>
+              <w:t>already scanned</w:t>
             </w:r>
           </w:p>
         </w:tc>
@@ -5751,30 +5763,91 @@
               <w:rPr>
                 <w:sz w:val="24"/>
               </w:rPr>
+              <w:t>Scan book (book1)</w:t>
+            </w:r>
+          </w:p>
+        </w:tc>
+        <w:tc>
+          <w:tcPr>
+            <w:tcW w:w="5596" w:type="dxa"/>
+          </w:tcPr>
+          <w:p>
+            <w:pPr>
+              <w:pStyle w:val="ListParagraph"/>
+              <w:numPr>
+                <w:ilvl w:val="1"/>
+                <w:numId w:val="49"/>
+              </w:numPr>
+            </w:pPr>
+            <w:proofErr w:type="spellStart"/>
+            <w:r>
+              <w:t>BorrowBookUI</w:t>
+            </w:r>
+            <w:proofErr w:type="spellEnd"/>
+            <w:r>
+              <w:t xml:space="preserve"> is displayed</w:t>
+            </w:r>
+          </w:p>
+          <w:p>
+            <w:pPr>
+              <w:pStyle w:val="ListParagraph"/>
+              <w:numPr>
+                <w:ilvl w:val="1"/>
+                <w:numId w:val="49"/>
+              </w:numPr>
+            </w:pPr>
+            <w:r>
+              <w:t xml:space="preserve">Scanning panel of </w:t>
+            </w:r>
+            <w:proofErr w:type="spellStart"/>
+            <w:r>
+              <w:t>BorrowBookUI</w:t>
+            </w:r>
+            <w:proofErr w:type="spellEnd"/>
+            <w:r>
+              <w:t xml:space="preserve"> displayed</w:t>
+            </w:r>
+          </w:p>
+          <w:p>
+            <w:pPr>
+              <w:pStyle w:val="ListParagraph"/>
+              <w:numPr>
+                <w:ilvl w:val="1"/>
+                <w:numId w:val="49"/>
+              </w:numPr>
+            </w:pPr>
+            <w:r>
+              <w:t>Cancel button enabled</w:t>
+            </w:r>
+          </w:p>
+          <w:p>
+            <w:pPr>
+              <w:pStyle w:val="ListParagraph"/>
+              <w:numPr>
+                <w:ilvl w:val="1"/>
+                <w:numId w:val="49"/>
+              </w:numPr>
+            </w:pPr>
+            <w:proofErr w:type="spellStart"/>
+            <w:r>
               <w:lastRenderedPageBreak/>
-              <w:t>Scan book (book1)</w:t>
-            </w:r>
-          </w:p>
-        </w:tc>
-        <w:tc>
-          <w:tcPr>
-            <w:tcW w:w="5596" w:type="dxa"/>
-          </w:tcPr>
+              <w:t>cardReader</w:t>
+            </w:r>
+            <w:proofErr w:type="spellEnd"/>
+            <w:r>
+              <w:t xml:space="preserve"> is disabled</w:t>
+            </w:r>
+          </w:p>
           <w:p>
             <w:pPr>
               <w:pStyle w:val="ListParagraph"/>
               <w:numPr>
                 <w:ilvl w:val="1"/>
-                <w:numId w:val="29"/>
-              </w:numPr>
-            </w:pPr>
-            <w:proofErr w:type="spellStart"/>
-            <w:r>
-              <w:t>BorrowBookUI</w:t>
-            </w:r>
-            <w:proofErr w:type="spellEnd"/>
-            <w:r>
-              <w:t xml:space="preserve"> is displayed</w:t>
+                <w:numId w:val="49"/>
+              </w:numPr>
+            </w:pPr>
+            <w:r>
+              <w:t>scanner is enabled</w:t>
             </w:r>
           </w:p>
           <w:p>
@@ -5782,116 +5855,7 @@
               <w:pStyle w:val="ListParagraph"/>
               <w:numPr>
                 <w:ilvl w:val="1"/>
-                <w:numId w:val="29"/>
-              </w:numPr>
-            </w:pPr>
-            <w:r>
-              <w:t xml:space="preserve">Scanning panel of </w:t>
-            </w:r>
-            <w:proofErr w:type="spellStart"/>
-            <w:r>
-              <w:t>BorrowBookUI</w:t>
-            </w:r>
-            <w:proofErr w:type="spellEnd"/>
-            <w:r>
-              <w:t xml:space="preserve"> displayed</w:t>
-            </w:r>
-          </w:p>
-          <w:p>
-            <w:pPr>
-              <w:pStyle w:val="ListParagraph"/>
-              <w:numPr>
-                <w:ilvl w:val="1"/>
-                <w:numId w:val="29"/>
-              </w:numPr>
-            </w:pPr>
-            <w:r>
-              <w:t>Cancel button enabled</w:t>
-            </w:r>
-          </w:p>
-          <w:p>
-            <w:pPr>
-              <w:pStyle w:val="ListParagraph"/>
-              <w:numPr>
-                <w:ilvl w:val="1"/>
-                <w:numId w:val="29"/>
-              </w:numPr>
-            </w:pPr>
-            <w:proofErr w:type="spellStart"/>
-            <w:r>
-              <w:t>cardReader</w:t>
-            </w:r>
-            <w:proofErr w:type="spellEnd"/>
-            <w:r>
-              <w:t xml:space="preserve"> is disabled</w:t>
-            </w:r>
-          </w:p>
-          <w:p>
-            <w:pPr>
-              <w:pStyle w:val="ListParagraph"/>
-              <w:numPr>
-                <w:ilvl w:val="1"/>
-                <w:numId w:val="29"/>
-              </w:numPr>
-            </w:pPr>
-            <w:r>
-              <w:t>scanner is enabled</w:t>
-            </w:r>
-          </w:p>
-          <w:p>
-            <w:pPr>
-              <w:pStyle w:val="ListParagraph"/>
-              <w:numPr>
-                <w:ilvl w:val="1"/>
-                <w:numId w:val="29"/>
-              </w:numPr>
-            </w:pPr>
-            <w:r>
-              <w:t>book details displayed</w:t>
-            </w:r>
-          </w:p>
-          <w:p>
-            <w:pPr>
-              <w:pStyle w:val="ListParagraph"/>
-              <w:numPr>
-                <w:ilvl w:val="1"/>
-                <w:numId w:val="29"/>
-              </w:numPr>
-            </w:pPr>
-            <w:r>
-              <w:t>new pending loan created</w:t>
-            </w:r>
-          </w:p>
-          <w:p>
-            <w:pPr>
-              <w:pStyle w:val="ListParagraph"/>
-              <w:numPr>
-                <w:ilvl w:val="1"/>
-                <w:numId w:val="29"/>
-              </w:numPr>
-            </w:pPr>
-            <w:r>
-              <w:t>pending loan added to pending loan list</w:t>
-            </w:r>
-          </w:p>
-          <w:p>
-            <w:pPr>
-              <w:pStyle w:val="ListParagraph"/>
-              <w:numPr>
-                <w:ilvl w:val="1"/>
-                <w:numId w:val="29"/>
-              </w:numPr>
-            </w:pPr>
-            <w:r>
-              <w:t>Current pending loan list displayed</w:t>
-            </w:r>
-          </w:p>
-          <w:p>
-            <w:pPr>
-              <w:pStyle w:val="ListParagraph"/>
-              <w:numPr>
-                <w:ilvl w:val="1"/>
-                <w:numId w:val="29"/>
+                <w:numId w:val="49"/>
               </w:numPr>
             </w:pPr>
             <w:proofErr w:type="spellStart"/>
@@ -5929,6 +5893,7 @@
               <w:jc w:val="center"/>
             </w:pPr>
             <w:r>
+              <w:lastRenderedPageBreak/>
               <w:t>X</w:t>
             </w:r>
           </w:p>
@@ -5986,6 +5951,7 @@
               <w:rPr>
                 <w:sz w:val="24"/>
               </w:rPr>
+              <w:lastRenderedPageBreak/>
               <w:t>Scan book (book1)</w:t>
             </w:r>
           </w:p>
@@ -6279,13 +6245,11 @@
               </w:numPr>
             </w:pPr>
             <w:r>
-              <w:t xml:space="preserve">Display </w:t>
-            </w:r>
-            <w:proofErr w:type="spellStart"/>
-            <w:r>
-              <w:t>confirmat</w:t>
-            </w:r>
-            <w:proofErr w:type="spellEnd"/>
+              <w:t>Display confirmat</w:t>
+            </w:r>
+            <w:r>
+              <w:t>ion</w:t>
+            </w:r>
           </w:p>
           <w:p>
             <w:pPr>
@@ -6539,13 +6503,7 @@
               <w:rPr>
                 <w:sz w:val="24"/>
               </w:rPr>
-              <w:t xml:space="preserve">Test </w:t>
-            </w:r>
-            <w:r>
-              <w:rPr>
-                <w:sz w:val="24"/>
-              </w:rPr>
-              <w:t>2</w:t>
+              <w:t>Test 2</w:t>
             </w:r>
           </w:p>
         </w:tc>
@@ -6566,13 +6524,7 @@
               <w:rPr>
                 <w:sz w:val="24"/>
               </w:rPr>
-              <w:t xml:space="preserve">Test </w:t>
-            </w:r>
-            <w:r>
-              <w:rPr>
-                <w:sz w:val="24"/>
-              </w:rPr>
-              <w:t>3</w:t>
+              <w:t>Test 3</w:t>
             </w:r>
           </w:p>
         </w:tc>
@@ -6594,13 +6546,7 @@
               <w:rPr>
                 <w:sz w:val="24"/>
               </w:rPr>
-              <w:t xml:space="preserve">Test </w:t>
-            </w:r>
-            <w:r>
-              <w:rPr>
-                <w:sz w:val="24"/>
-              </w:rPr>
-              <w:t>4</w:t>
+              <w:t>Test 4</w:t>
             </w:r>
           </w:p>
         </w:tc>
@@ -6621,13 +6567,7 @@
               <w:rPr>
                 <w:sz w:val="24"/>
               </w:rPr>
-              <w:t xml:space="preserve">Test </w:t>
-            </w:r>
-            <w:r>
-              <w:rPr>
-                <w:sz w:val="24"/>
-              </w:rPr>
-              <w:t>5</w:t>
+              <w:t>Test 5</w:t>
             </w:r>
           </w:p>
         </w:tc>
@@ -6648,13 +6588,7 @@
               <w:rPr>
                 <w:sz w:val="24"/>
               </w:rPr>
-              <w:t xml:space="preserve">Test </w:t>
-            </w:r>
-            <w:r>
-              <w:rPr>
-                <w:sz w:val="24"/>
-              </w:rPr>
-              <w:t>6</w:t>
+              <w:t>Test 6</w:t>
             </w:r>
           </w:p>
         </w:tc>
@@ -6706,21 +6640,7 @@
                 <w:rStyle w:val="Emphasis"/>
                 <w:i w:val="0"/>
               </w:rPr>
-              <w:t>ook</w:t>
-            </w:r>
-            <w:r>
-              <w:rPr>
-                <w:rStyle w:val="Emphasis"/>
-                <w:i w:val="0"/>
-              </w:rPr>
-              <w:t>1</w:t>
-            </w:r>
-            <w:r>
-              <w:rPr>
-                <w:rStyle w:val="Emphasis"/>
-                <w:i w:val="0"/>
-              </w:rPr>
-              <w:t xml:space="preserve"> details (author, title, call Number, ID)</w:t>
+              <w:t>ook1 details (author, title, call Number, ID)</w:t>
             </w:r>
           </w:p>
         </w:tc>
@@ -6749,21 +6669,7 @@
                 <w:rStyle w:val="Emphasis"/>
                 <w:i w:val="0"/>
               </w:rPr>
-              <w:t>ook</w:t>
-            </w:r>
-            <w:r>
-              <w:rPr>
-                <w:rStyle w:val="Emphasis"/>
-                <w:i w:val="0"/>
-              </w:rPr>
-              <w:t>2</w:t>
-            </w:r>
-            <w:r>
-              <w:rPr>
-                <w:rStyle w:val="Emphasis"/>
-                <w:i w:val="0"/>
-              </w:rPr>
-              <w:t xml:space="preserve"> details (author, title, call Number, ID)</w:t>
+              <w:t>ook2 details (author, title, call Number, ID)</w:t>
             </w:r>
           </w:p>
         </w:tc>
@@ -6792,21 +6698,7 @@
                 <w:rStyle w:val="Emphasis"/>
                 <w:i w:val="0"/>
               </w:rPr>
-              <w:t>ook</w:t>
-            </w:r>
-            <w:r>
-              <w:rPr>
-                <w:rStyle w:val="Emphasis"/>
-                <w:i w:val="0"/>
-              </w:rPr>
-              <w:t>3</w:t>
-            </w:r>
-            <w:r>
-              <w:rPr>
-                <w:rStyle w:val="Emphasis"/>
-                <w:i w:val="0"/>
-              </w:rPr>
-              <w:t xml:space="preserve"> details (author, title, call Number, ID)</w:t>
+              <w:t>ook3 details (author, title, call Number, ID)</w:t>
             </w:r>
           </w:p>
         </w:tc>
@@ -6835,21 +6727,7 @@
                 <w:rStyle w:val="Emphasis"/>
                 <w:i w:val="0"/>
               </w:rPr>
-              <w:t>ook</w:t>
-            </w:r>
-            <w:r>
-              <w:rPr>
-                <w:rStyle w:val="Emphasis"/>
-                <w:i w:val="0"/>
-              </w:rPr>
-              <w:t>4</w:t>
-            </w:r>
-            <w:r>
-              <w:rPr>
-                <w:rStyle w:val="Emphasis"/>
-                <w:i w:val="0"/>
-              </w:rPr>
-              <w:t xml:space="preserve"> details (author, title, call Number, ID)</w:t>
+              <w:t>ook4 details (author, title, call Number, ID)</w:t>
             </w:r>
           </w:p>
         </w:tc>
@@ -6980,6 +6858,24 @@
                 <w:i w:val="0"/>
               </w:rPr>
               <w:t>ook6 details (author, title, call Number, ID)</w:t>
+            </w:r>
+          </w:p>
+          <w:p>
+            <w:pPr>
+              <w:tabs>
+                <w:tab w:val="left" w:pos="2370"/>
+              </w:tabs>
+              <w:rPr>
+                <w:rStyle w:val="Emphasis"/>
+                <w:i w:val="0"/>
+              </w:rPr>
+            </w:pPr>
+            <w:r>
+              <w:rPr>
+                <w:rStyle w:val="Emphasis"/>
+                <w:i w:val="0"/>
+              </w:rPr>
+              <w:t>Member</w:t>
             </w:r>
           </w:p>
         </w:tc>
@@ -7218,7 +7114,6 @@
               <w:rPr>
                 <w:b/>
               </w:rPr>
-              <w:lastRenderedPageBreak/>
               <w:t>Test Name</w:t>
             </w:r>
           </w:p>
@@ -7389,7 +7284,6 @@
               <w:t>SCANNING_BOOKS</w:t>
             </w:r>
           </w:p>
-          <w:p/>
         </w:tc>
       </w:tr>
       <w:tr>
@@ -7452,10 +7346,7 @@
             </w:r>
             <w:proofErr w:type="spellEnd"/>
             <w:r>
-              <w:t xml:space="preserve"> i</w:t>
-            </w:r>
-            <w:r>
-              <w:t>s displayed</w:t>
+              <w:t xml:space="preserve"> is displayed</w:t>
             </w:r>
           </w:p>
           <w:p>
@@ -7541,7 +7432,6 @@
               <w:t>CONFIRMING_LOANS</w:t>
             </w:r>
           </w:p>
-          <w:p/>
         </w:tc>
       </w:tr>
       <w:tr>
@@ -7665,13 +7555,7 @@
               <w:rPr>
                 <w:sz w:val="24"/>
               </w:rPr>
-              <w:t xml:space="preserve">Test 1 – </w:t>
-            </w:r>
-            <w:r>
-              <w:rPr>
-                <w:sz w:val="24"/>
-              </w:rPr>
-              <w:t xml:space="preserve">Complete scans </w:t>
+              <w:t xml:space="preserve">Test 1 – Complete scans </w:t>
             </w:r>
             <w:r>
               <w:rPr>
@@ -7838,7 +7722,6 @@
               <w:t>CONFIRMING_LOANS</w:t>
             </w:r>
           </w:p>
-          <w:p/>
         </w:tc>
         <w:tc>
           <w:tcPr>
@@ -7941,13 +7824,7 @@
               <w:rPr>
                 <w:sz w:val="24"/>
               </w:rPr>
-              <w:t xml:space="preserve">Test 2 – </w:t>
-            </w:r>
-            <w:r>
-              <w:rPr>
-                <w:sz w:val="24"/>
-              </w:rPr>
-              <w:t>Automatic completion due to loan limit met</w:t>
+              <w:t>Test 2 – Automatic completion due to loan limit met</w:t>
             </w:r>
           </w:p>
         </w:tc>
@@ -8033,32 +7910,32 @@
               </w:numPr>
             </w:pPr>
             <w:r>
+              <w:t>List of pending loans displayed</w:t>
+            </w:r>
+          </w:p>
+          <w:p>
+            <w:pPr>
+              <w:pStyle w:val="ListParagraph"/>
+              <w:numPr>
+                <w:ilvl w:val="0"/>
+                <w:numId w:val="38"/>
+              </w:numPr>
+            </w:pPr>
+            <w:r>
+              <w:t>Cancel button enabled</w:t>
+            </w:r>
+          </w:p>
+          <w:p>
+            <w:pPr>
+              <w:pStyle w:val="ListParagraph"/>
+              <w:numPr>
+                <w:ilvl w:val="0"/>
+                <w:numId w:val="38"/>
+              </w:numPr>
+            </w:pPr>
+            <w:proofErr w:type="spellStart"/>
+            <w:r>
               <w:lastRenderedPageBreak/>
-              <w:t>List of pending loans displayed</w:t>
-            </w:r>
-          </w:p>
-          <w:p>
-            <w:pPr>
-              <w:pStyle w:val="ListParagraph"/>
-              <w:numPr>
-                <w:ilvl w:val="0"/>
-                <w:numId w:val="38"/>
-              </w:numPr>
-            </w:pPr>
-            <w:r>
-              <w:t>Cancel button enabled</w:t>
-            </w:r>
-          </w:p>
-          <w:p>
-            <w:pPr>
-              <w:pStyle w:val="ListParagraph"/>
-              <w:numPr>
-                <w:ilvl w:val="0"/>
-                <w:numId w:val="38"/>
-              </w:numPr>
-            </w:pPr>
-            <w:proofErr w:type="spellStart"/>
-            <w:r>
               <w:t>cardReader</w:t>
             </w:r>
             <w:proofErr w:type="spellEnd"/>
@@ -8108,7 +7985,6 @@
               <w:t>CONFIRMING_LOANS</w:t>
             </w:r>
           </w:p>
-          <w:p/>
         </w:tc>
         <w:tc>
           <w:tcPr>
@@ -8440,6 +8316,27 @@
         </w:tc>
       </w:tr>
     </w:tbl>
+    <w:p>
+      <w:pPr>
+        <w:tabs>
+          <w:tab w:val="left" w:pos="2370"/>
+        </w:tabs>
+      </w:pPr>
+    </w:p>
+    <w:p>
+      <w:pPr>
+        <w:tabs>
+          <w:tab w:val="left" w:pos="2370"/>
+        </w:tabs>
+      </w:pPr>
+    </w:p>
+    <w:p>
+      <w:pPr>
+        <w:tabs>
+          <w:tab w:val="left" w:pos="2370"/>
+        </w:tabs>
+      </w:pPr>
+    </w:p>
     <w:p>
       <w:pPr>
         <w:tabs>
@@ -8921,7 +8818,6 @@
               <w:t>COMPLETED</w:t>
             </w:r>
           </w:p>
-          <w:p/>
         </w:tc>
       </w:tr>
       <w:tr>
@@ -9153,13 +9049,8 @@
               </w:numPr>
             </w:pPr>
             <w:r>
-              <w:t xml:space="preserve">scanner is </w:t>
-            </w:r>
-            <w:proofErr w:type="spellStart"/>
-            <w:r>
-              <w:t>disabled</w:t>
-            </w:r>
-            <w:proofErr w:type="spellEnd"/>
+              <w:t>scanner is disabled</w:t>
+            </w:r>
           </w:p>
           <w:p>
             <w:pPr>
@@ -9746,13 +9637,7 @@
           </w:tcPr>
           <w:p>
             <w:r>
-              <w:t>Test results of reject</w:t>
-            </w:r>
-            <w:r>
-              <w:t>ing</w:t>
-            </w:r>
-            <w:r>
-              <w:t xml:space="preserve"> the current list of pending loans and start the scanning process again</w:t>
+              <w:t>Test results of rejecting the current list of pending loans and start the scanning process again</w:t>
             </w:r>
           </w:p>
         </w:tc>
@@ -10149,13 +10034,7 @@
               <w:rPr>
                 <w:sz w:val="24"/>
               </w:rPr>
-              <w:t xml:space="preserve">Test 1 – </w:t>
-            </w:r>
-            <w:r>
-              <w:rPr>
-                <w:sz w:val="24"/>
-              </w:rPr>
-              <w:t>Reject Loans</w:t>
+              <w:t>Test 1 – Reject Loans</w:t>
             </w:r>
           </w:p>
         </w:tc>
@@ -10399,19 +10278,7 @@
               <w:rPr>
                 <w:sz w:val="24"/>
               </w:rPr>
-              <w:t xml:space="preserve">Test 2 – Cancel instead of </w:t>
-            </w:r>
-            <w:r>
-              <w:rPr>
-                <w:sz w:val="24"/>
-              </w:rPr>
-              <w:t>rejecting</w:t>
-            </w:r>
-            <w:r>
-              <w:rPr>
-                <w:sz w:val="24"/>
-              </w:rPr>
-              <w:t xml:space="preserve"> loans</w:t>
+              <w:t>Test 2 – Cancel instead of rejecting loans</w:t>
             </w:r>
           </w:p>
         </w:tc>
@@ -10777,6 +10644,8 @@
           <w:tab w:val="left" w:pos="2370"/>
         </w:tabs>
       </w:pPr>
+      <w:bookmarkStart w:id="0" w:name="_GoBack"/>
+      <w:bookmarkEnd w:id="0"/>
     </w:p>
     <w:sectPr>
       <w:headerReference w:type="default" r:id="rId7"/>
@@ -10896,19 +10765,7 @@
       <w:pStyle w:val="Header"/>
     </w:pPr>
     <w:r>
-      <w:t xml:space="preserve">For each test, assume that the </w:t>
-    </w:r>
-    <w:r>
-      <w:t>required succeeding</w:t>
-    </w:r>
-    <w:r>
-      <w:t xml:space="preserve"> steps have been carried out on </w:t>
-    </w:r>
-    <w:r>
-      <w:t xml:space="preserve">the appropriate </w:t>
-    </w:r>
-    <w:r>
-      <w:t>test data to get to the 1</w:t>
+      <w:t>For each test, assume that the required succeeding steps have been carried out on the appropriate test data to get to the 1</w:t>
     </w:r>
     <w:r>
       <w:rPr>
@@ -10926,6 +10783,98 @@
 <file path=word/numbering.xml><?xml version="1.0" encoding="utf-8"?>
 <w:numbering xmlns:wpc="http://schemas.microsoft.com/office/word/2010/wordprocessingCanvas" xmlns:mc="http://schemas.openxmlformats.org/markup-compatibility/2006" xmlns:o="urn:schemas-microsoft-com:office:office" xmlns:r="http://schemas.openxmlformats.org/officeDocument/2006/relationships" xmlns:m="http://schemas.openxmlformats.org/officeDocument/2006/math" xmlns:v="urn:schemas-microsoft-com:vml" xmlns:wp14="http://schemas.microsoft.com/office/word/2010/wordprocessingDrawing" xmlns:wp="http://schemas.openxmlformats.org/drawingml/2006/wordprocessingDrawing" xmlns:w10="urn:schemas-microsoft-com:office:word" xmlns:w="http://schemas.openxmlformats.org/wordprocessingml/2006/main" xmlns:w14="http://schemas.microsoft.com/office/word/2010/wordml" xmlns:w15="http://schemas.microsoft.com/office/word/2012/wordml" xmlns:wpg="http://schemas.microsoft.com/office/word/2010/wordprocessingGroup" xmlns:wpi="http://schemas.microsoft.com/office/word/2010/wordprocessingInk" xmlns:wne="http://schemas.microsoft.com/office/word/2006/wordml" xmlns:wps="http://schemas.microsoft.com/office/word/2010/wordprocessingShape" mc:Ignorable="w14 w15 wp14">
   <w:abstractNum w:abstractNumId="0" w15:restartNumberingAfterBreak="0">
+    <w:nsid w:val="01001877"/>
+    <w:multiLevelType w:val="hybridMultilevel"/>
+    <w:tmpl w:val="626E9AD4"/>
+    <w:lvl w:ilvl="0" w:tplc="0409000F">
+      <w:start w:val="1"/>
+      <w:numFmt w:val="decimal"/>
+      <w:lvlText w:val="%1."/>
+      <w:lvlJc w:val="left"/>
+      <w:pPr>
+        <w:ind w:left="720" w:hanging="360"/>
+      </w:pPr>
+      <w:rPr>
+        <w:rFonts w:hint="default"/>
+      </w:rPr>
+    </w:lvl>
+    <w:lvl w:ilvl="1" w:tplc="137CF4F2">
+      <w:start w:val="1"/>
+      <w:numFmt w:val="bullet"/>
+      <w:lvlText w:val=""/>
+      <w:lvlJc w:val="left"/>
+      <w:pPr>
+        <w:ind w:left="1440" w:hanging="360"/>
+      </w:pPr>
+      <w:rPr>
+        <w:rFonts w:ascii="Symbol" w:hAnsi="Symbol" w:hint="default"/>
+      </w:rPr>
+    </w:lvl>
+    <w:lvl w:ilvl="2" w:tplc="0409001B" w:tentative="1">
+      <w:start w:val="1"/>
+      <w:numFmt w:val="lowerRoman"/>
+      <w:lvlText w:val="%3."/>
+      <w:lvlJc w:val="right"/>
+      <w:pPr>
+        <w:ind w:left="2160" w:hanging="180"/>
+      </w:pPr>
+    </w:lvl>
+    <w:lvl w:ilvl="3" w:tplc="0409000F" w:tentative="1">
+      <w:start w:val="1"/>
+      <w:numFmt w:val="decimal"/>
+      <w:lvlText w:val="%4."/>
+      <w:lvlJc w:val="left"/>
+      <w:pPr>
+        <w:ind w:left="2880" w:hanging="360"/>
+      </w:pPr>
+    </w:lvl>
+    <w:lvl w:ilvl="4" w:tplc="04090019" w:tentative="1">
+      <w:start w:val="1"/>
+      <w:numFmt w:val="lowerLetter"/>
+      <w:lvlText w:val="%5."/>
+      <w:lvlJc w:val="left"/>
+      <w:pPr>
+        <w:ind w:left="3600" w:hanging="360"/>
+      </w:pPr>
+    </w:lvl>
+    <w:lvl w:ilvl="5" w:tplc="0409001B" w:tentative="1">
+      <w:start w:val="1"/>
+      <w:numFmt w:val="lowerRoman"/>
+      <w:lvlText w:val="%6."/>
+      <w:lvlJc w:val="right"/>
+      <w:pPr>
+        <w:ind w:left="4320" w:hanging="180"/>
+      </w:pPr>
+    </w:lvl>
+    <w:lvl w:ilvl="6" w:tplc="0409000F" w:tentative="1">
+      <w:start w:val="1"/>
+      <w:numFmt w:val="decimal"/>
+      <w:lvlText w:val="%7."/>
+      <w:lvlJc w:val="left"/>
+      <w:pPr>
+        <w:ind w:left="5040" w:hanging="360"/>
+      </w:pPr>
+    </w:lvl>
+    <w:lvl w:ilvl="7" w:tplc="04090019" w:tentative="1">
+      <w:start w:val="1"/>
+      <w:numFmt w:val="lowerLetter"/>
+      <w:lvlText w:val="%8."/>
+      <w:lvlJc w:val="left"/>
+      <w:pPr>
+        <w:ind w:left="5760" w:hanging="360"/>
+      </w:pPr>
+    </w:lvl>
+    <w:lvl w:ilvl="8" w:tplc="0409001B" w:tentative="1">
+      <w:start w:val="1"/>
+      <w:numFmt w:val="lowerRoman"/>
+      <w:lvlText w:val="%9."/>
+      <w:lvlJc w:val="right"/>
+      <w:pPr>
+        <w:ind w:left="6480" w:hanging="180"/>
+      </w:pPr>
+    </w:lvl>
+  </w:abstractNum>
+  <w:abstractNum w:abstractNumId="1" w15:restartNumberingAfterBreak="0">
     <w:nsid w:val="05705832"/>
     <w:multiLevelType w:val="hybridMultilevel"/>
     <w:tmpl w:val="843A3F28"/>
@@ -11038,7 +10987,7 @@
       </w:rPr>
     </w:lvl>
   </w:abstractNum>
-  <w:abstractNum w:abstractNumId="1" w15:restartNumberingAfterBreak="0">
+  <w:abstractNum w:abstractNumId="2" w15:restartNumberingAfterBreak="0">
     <w:nsid w:val="05C51385"/>
     <w:multiLevelType w:val="hybridMultilevel"/>
     <w:tmpl w:val="082CCE0A"/>
@@ -11151,7 +11100,7 @@
       </w:rPr>
     </w:lvl>
   </w:abstractNum>
-  <w:abstractNum w:abstractNumId="2" w15:restartNumberingAfterBreak="0">
+  <w:abstractNum w:abstractNumId="3" w15:restartNumberingAfterBreak="0">
     <w:nsid w:val="072C46E0"/>
     <w:multiLevelType w:val="hybridMultilevel"/>
     <w:tmpl w:val="72886EAA"/>
@@ -11264,7 +11213,7 @@
       </w:rPr>
     </w:lvl>
   </w:abstractNum>
-  <w:abstractNum w:abstractNumId="3" w15:restartNumberingAfterBreak="0">
+  <w:abstractNum w:abstractNumId="4" w15:restartNumberingAfterBreak="0">
     <w:nsid w:val="0CFB1F9A"/>
     <w:multiLevelType w:val="hybridMultilevel"/>
     <w:tmpl w:val="21C857FC"/>
@@ -11377,7 +11326,7 @@
       </w:rPr>
     </w:lvl>
   </w:abstractNum>
-  <w:abstractNum w:abstractNumId="4" w15:restartNumberingAfterBreak="0">
+  <w:abstractNum w:abstractNumId="5" w15:restartNumberingAfterBreak="0">
     <w:nsid w:val="130852A2"/>
     <w:multiLevelType w:val="hybridMultilevel"/>
     <w:tmpl w:val="C630A576"/>
@@ -11466,7 +11415,7 @@
       </w:pPr>
     </w:lvl>
   </w:abstractNum>
-  <w:abstractNum w:abstractNumId="5" w15:restartNumberingAfterBreak="0">
+  <w:abstractNum w:abstractNumId="6" w15:restartNumberingAfterBreak="0">
     <w:nsid w:val="17C76FA7"/>
     <w:multiLevelType w:val="hybridMultilevel"/>
     <w:tmpl w:val="4F4ED362"/>
@@ -11579,7 +11528,7 @@
       </w:rPr>
     </w:lvl>
   </w:abstractNum>
-  <w:abstractNum w:abstractNumId="6" w15:restartNumberingAfterBreak="0">
+  <w:abstractNum w:abstractNumId="7" w15:restartNumberingAfterBreak="0">
     <w:nsid w:val="1B7A4A95"/>
     <w:multiLevelType w:val="hybridMultilevel"/>
     <w:tmpl w:val="DA70AE02"/>
@@ -11692,7 +11641,7 @@
       </w:rPr>
     </w:lvl>
   </w:abstractNum>
-  <w:abstractNum w:abstractNumId="7" w15:restartNumberingAfterBreak="0">
+  <w:abstractNum w:abstractNumId="8" w15:restartNumberingAfterBreak="0">
     <w:nsid w:val="215B545C"/>
     <w:multiLevelType w:val="hybridMultilevel"/>
     <w:tmpl w:val="3084B180"/>
@@ -11805,7 +11754,7 @@
       </w:rPr>
     </w:lvl>
   </w:abstractNum>
-  <w:abstractNum w:abstractNumId="8" w15:restartNumberingAfterBreak="0">
+  <w:abstractNum w:abstractNumId="9" w15:restartNumberingAfterBreak="0">
     <w:nsid w:val="25D63606"/>
     <w:multiLevelType w:val="hybridMultilevel"/>
     <w:tmpl w:val="8E1AFC22"/>
@@ -11897,7 +11846,7 @@
       </w:pPr>
     </w:lvl>
   </w:abstractNum>
-  <w:abstractNum w:abstractNumId="9" w15:restartNumberingAfterBreak="0">
+  <w:abstractNum w:abstractNumId="10" w15:restartNumberingAfterBreak="0">
     <w:nsid w:val="26AC4A43"/>
     <w:multiLevelType w:val="hybridMultilevel"/>
     <w:tmpl w:val="6CEAD848"/>
@@ -12010,7 +11959,7 @@
       </w:rPr>
     </w:lvl>
   </w:abstractNum>
-  <w:abstractNum w:abstractNumId="10" w15:restartNumberingAfterBreak="0">
+  <w:abstractNum w:abstractNumId="11" w15:restartNumberingAfterBreak="0">
     <w:nsid w:val="27094DC7"/>
     <w:multiLevelType w:val="singleLevel"/>
     <w:tmpl w:val="B982229E"/>
@@ -12029,7 +11978,7 @@
       </w:rPr>
     </w:lvl>
   </w:abstractNum>
-  <w:abstractNum w:abstractNumId="11" w15:restartNumberingAfterBreak="0">
+  <w:abstractNum w:abstractNumId="12" w15:restartNumberingAfterBreak="0">
     <w:nsid w:val="27615D58"/>
     <w:multiLevelType w:val="hybridMultilevel"/>
     <w:tmpl w:val="85661D5E"/>
@@ -12142,7 +12091,7 @@
       </w:rPr>
     </w:lvl>
   </w:abstractNum>
-  <w:abstractNum w:abstractNumId="12" w15:restartNumberingAfterBreak="0">
+  <w:abstractNum w:abstractNumId="13" w15:restartNumberingAfterBreak="0">
     <w:nsid w:val="2CB97209"/>
     <w:multiLevelType w:val="hybridMultilevel"/>
     <w:tmpl w:val="0414D4D2"/>
@@ -12231,7 +12180,7 @@
       </w:pPr>
     </w:lvl>
   </w:abstractNum>
-  <w:abstractNum w:abstractNumId="13" w15:restartNumberingAfterBreak="0">
+  <w:abstractNum w:abstractNumId="14" w15:restartNumberingAfterBreak="0">
     <w:nsid w:val="2E1E7F54"/>
     <w:multiLevelType w:val="hybridMultilevel"/>
     <w:tmpl w:val="2EEEB3C6"/>
@@ -12344,7 +12293,7 @@
       </w:rPr>
     </w:lvl>
   </w:abstractNum>
-  <w:abstractNum w:abstractNumId="14" w15:restartNumberingAfterBreak="0">
+  <w:abstractNum w:abstractNumId="15" w15:restartNumberingAfterBreak="0">
     <w:nsid w:val="33BF56EF"/>
     <w:multiLevelType w:val="hybridMultilevel"/>
     <w:tmpl w:val="CF687FAC"/>
@@ -12457,7 +12406,7 @@
       </w:rPr>
     </w:lvl>
   </w:abstractNum>
-  <w:abstractNum w:abstractNumId="15" w15:restartNumberingAfterBreak="0">
+  <w:abstractNum w:abstractNumId="16" w15:restartNumberingAfterBreak="0">
     <w:nsid w:val="38042844"/>
     <w:multiLevelType w:val="hybridMultilevel"/>
     <w:tmpl w:val="B630C35C"/>
@@ -12546,7 +12495,7 @@
       </w:pPr>
     </w:lvl>
   </w:abstractNum>
-  <w:abstractNum w:abstractNumId="16" w15:restartNumberingAfterBreak="0">
+  <w:abstractNum w:abstractNumId="17" w15:restartNumberingAfterBreak="0">
     <w:nsid w:val="3A7965B8"/>
     <w:multiLevelType w:val="singleLevel"/>
     <w:tmpl w:val="2F265148"/>
@@ -12564,7 +12513,7 @@
       </w:pPr>
     </w:lvl>
   </w:abstractNum>
-  <w:abstractNum w:abstractNumId="17" w15:restartNumberingAfterBreak="0">
+  <w:abstractNum w:abstractNumId="18" w15:restartNumberingAfterBreak="0">
     <w:nsid w:val="3B375C57"/>
     <w:multiLevelType w:val="hybridMultilevel"/>
     <w:tmpl w:val="8500E0E6"/>
@@ -12653,7 +12602,7 @@
       </w:pPr>
     </w:lvl>
   </w:abstractNum>
-  <w:abstractNum w:abstractNumId="18" w15:restartNumberingAfterBreak="0">
+  <w:abstractNum w:abstractNumId="19" w15:restartNumberingAfterBreak="0">
     <w:nsid w:val="3C110E95"/>
     <w:multiLevelType w:val="hybridMultilevel"/>
     <w:tmpl w:val="CAB86BBA"/>
@@ -12742,7 +12691,7 @@
       </w:pPr>
     </w:lvl>
   </w:abstractNum>
-  <w:abstractNum w:abstractNumId="19" w15:restartNumberingAfterBreak="0">
+  <w:abstractNum w:abstractNumId="20" w15:restartNumberingAfterBreak="0">
     <w:nsid w:val="3D5E7CE0"/>
     <w:multiLevelType w:val="hybridMultilevel"/>
     <w:tmpl w:val="6C00AC0E"/>
@@ -12831,7 +12780,7 @@
       </w:pPr>
     </w:lvl>
   </w:abstractNum>
-  <w:abstractNum w:abstractNumId="20" w15:restartNumberingAfterBreak="0">
+  <w:abstractNum w:abstractNumId="21" w15:restartNumberingAfterBreak="0">
     <w:nsid w:val="40071A31"/>
     <w:multiLevelType w:val="singleLevel"/>
     <w:tmpl w:val="B39CD984"/>
@@ -12852,7 +12801,7 @@
       </w:rPr>
     </w:lvl>
   </w:abstractNum>
-  <w:abstractNum w:abstractNumId="21" w15:restartNumberingAfterBreak="0">
+  <w:abstractNum w:abstractNumId="22" w15:restartNumberingAfterBreak="0">
     <w:nsid w:val="41E82BC8"/>
     <w:multiLevelType w:val="hybridMultilevel"/>
     <w:tmpl w:val="71F2AE70"/>
@@ -12965,7 +12914,7 @@
       </w:rPr>
     </w:lvl>
   </w:abstractNum>
-  <w:abstractNum w:abstractNumId="22" w15:restartNumberingAfterBreak="0">
+  <w:abstractNum w:abstractNumId="23" w15:restartNumberingAfterBreak="0">
     <w:nsid w:val="44900710"/>
     <w:multiLevelType w:val="hybridMultilevel"/>
     <w:tmpl w:val="4002161A"/>
@@ -13078,7 +13027,7 @@
       </w:rPr>
     </w:lvl>
   </w:abstractNum>
-  <w:abstractNum w:abstractNumId="23" w15:restartNumberingAfterBreak="0">
+  <w:abstractNum w:abstractNumId="24" w15:restartNumberingAfterBreak="0">
     <w:nsid w:val="47136695"/>
     <w:multiLevelType w:val="hybridMultilevel"/>
     <w:tmpl w:val="BA609168"/>
@@ -13167,7 +13116,7 @@
       </w:pPr>
     </w:lvl>
   </w:abstractNum>
-  <w:abstractNum w:abstractNumId="24" w15:restartNumberingAfterBreak="0">
+  <w:abstractNum w:abstractNumId="25" w15:restartNumberingAfterBreak="0">
     <w:nsid w:val="4AC53748"/>
     <w:multiLevelType w:val="singleLevel"/>
     <w:tmpl w:val="1BBC797C"/>
@@ -13188,7 +13137,7 @@
       </w:rPr>
     </w:lvl>
   </w:abstractNum>
-  <w:abstractNum w:abstractNumId="25" w15:restartNumberingAfterBreak="0">
+  <w:abstractNum w:abstractNumId="26" w15:restartNumberingAfterBreak="0">
     <w:nsid w:val="4CB87A98"/>
     <w:multiLevelType w:val="hybridMultilevel"/>
     <w:tmpl w:val="B2D891A0"/>
@@ -13301,7 +13250,7 @@
       </w:rPr>
     </w:lvl>
   </w:abstractNum>
-  <w:abstractNum w:abstractNumId="26" w15:restartNumberingAfterBreak="0">
+  <w:abstractNum w:abstractNumId="27" w15:restartNumberingAfterBreak="0">
     <w:nsid w:val="4FD73CD7"/>
     <w:multiLevelType w:val="hybridMultilevel"/>
     <w:tmpl w:val="94D88548"/>
@@ -13414,7 +13363,7 @@
       </w:rPr>
     </w:lvl>
   </w:abstractNum>
-  <w:abstractNum w:abstractNumId="27" w15:restartNumberingAfterBreak="0">
+  <w:abstractNum w:abstractNumId="28" w15:restartNumberingAfterBreak="0">
     <w:nsid w:val="51A56527"/>
     <w:multiLevelType w:val="hybridMultilevel"/>
     <w:tmpl w:val="3EE2C39E"/>
@@ -13503,7 +13452,7 @@
       </w:pPr>
     </w:lvl>
   </w:abstractNum>
-  <w:abstractNum w:abstractNumId="28" w15:restartNumberingAfterBreak="0">
+  <w:abstractNum w:abstractNumId="29" w15:restartNumberingAfterBreak="0">
     <w:nsid w:val="51DB0E90"/>
     <w:multiLevelType w:val="hybridMultilevel"/>
     <w:tmpl w:val="C02CF330"/>
@@ -13616,7 +13565,7 @@
       </w:rPr>
     </w:lvl>
   </w:abstractNum>
-  <w:abstractNum w:abstractNumId="29" w15:restartNumberingAfterBreak="0">
+  <w:abstractNum w:abstractNumId="30" w15:restartNumberingAfterBreak="0">
     <w:nsid w:val="53274887"/>
     <w:multiLevelType w:val="hybridMultilevel"/>
     <w:tmpl w:val="28E2DA2C"/>
@@ -13729,7 +13678,7 @@
       </w:rPr>
     </w:lvl>
   </w:abstractNum>
-  <w:abstractNum w:abstractNumId="30" w15:restartNumberingAfterBreak="0">
+  <w:abstractNum w:abstractNumId="31" w15:restartNumberingAfterBreak="0">
     <w:nsid w:val="53C04684"/>
     <w:multiLevelType w:val="hybridMultilevel"/>
     <w:tmpl w:val="000E8078"/>
@@ -13842,7 +13791,7 @@
       </w:rPr>
     </w:lvl>
   </w:abstractNum>
-  <w:abstractNum w:abstractNumId="31" w15:restartNumberingAfterBreak="0">
+  <w:abstractNum w:abstractNumId="32" w15:restartNumberingAfterBreak="0">
     <w:nsid w:val="56CC16A6"/>
     <w:multiLevelType w:val="hybridMultilevel"/>
     <w:tmpl w:val="88EAF7A2"/>
@@ -13931,7 +13880,7 @@
       </w:pPr>
     </w:lvl>
   </w:abstractNum>
-  <w:abstractNum w:abstractNumId="32" w15:restartNumberingAfterBreak="0">
+  <w:abstractNum w:abstractNumId="33" w15:restartNumberingAfterBreak="0">
     <w:nsid w:val="57B16869"/>
     <w:multiLevelType w:val="hybridMultilevel"/>
     <w:tmpl w:val="5C080C6E"/>
@@ -14020,7 +13969,7 @@
       </w:pPr>
     </w:lvl>
   </w:abstractNum>
-  <w:abstractNum w:abstractNumId="33" w15:restartNumberingAfterBreak="0">
+  <w:abstractNum w:abstractNumId="34" w15:restartNumberingAfterBreak="0">
     <w:nsid w:val="58254FE0"/>
     <w:multiLevelType w:val="hybridMultilevel"/>
     <w:tmpl w:val="276E14E0"/>
@@ -14133,7 +14082,7 @@
       </w:rPr>
     </w:lvl>
   </w:abstractNum>
-  <w:abstractNum w:abstractNumId="34" w15:restartNumberingAfterBreak="0">
+  <w:abstractNum w:abstractNumId="35" w15:restartNumberingAfterBreak="0">
     <w:nsid w:val="5ABA6790"/>
     <w:multiLevelType w:val="hybridMultilevel"/>
     <w:tmpl w:val="DA34998C"/>
@@ -14222,7 +14171,7 @@
       </w:pPr>
     </w:lvl>
   </w:abstractNum>
-  <w:abstractNum w:abstractNumId="35" w15:restartNumberingAfterBreak="0">
+  <w:abstractNum w:abstractNumId="36" w15:restartNumberingAfterBreak="0">
     <w:nsid w:val="5AED7ECB"/>
     <w:multiLevelType w:val="hybridMultilevel"/>
     <w:tmpl w:val="1BCA5832"/>
@@ -14314,7 +14263,7 @@
       </w:pPr>
     </w:lvl>
   </w:abstractNum>
-  <w:abstractNum w:abstractNumId="36" w15:restartNumberingAfterBreak="0">
+  <w:abstractNum w:abstractNumId="37" w15:restartNumberingAfterBreak="0">
     <w:nsid w:val="5C1B4F23"/>
     <w:multiLevelType w:val="singleLevel"/>
     <w:tmpl w:val="FD1471C0"/>
@@ -14344,7 +14293,7 @@
       </w:rPr>
     </w:lvl>
   </w:abstractNum>
-  <w:abstractNum w:abstractNumId="37" w15:restartNumberingAfterBreak="0">
+  <w:abstractNum w:abstractNumId="38" w15:restartNumberingAfterBreak="0">
     <w:nsid w:val="5C73629D"/>
     <w:multiLevelType w:val="hybridMultilevel"/>
     <w:tmpl w:val="5CD4B9FC"/>
@@ -14433,7 +14382,7 @@
       </w:pPr>
     </w:lvl>
   </w:abstractNum>
-  <w:abstractNum w:abstractNumId="38" w15:restartNumberingAfterBreak="0">
+  <w:abstractNum w:abstractNumId="39" w15:restartNumberingAfterBreak="0">
     <w:nsid w:val="5C7E248F"/>
     <w:multiLevelType w:val="hybridMultilevel"/>
     <w:tmpl w:val="55CE3BEC"/>
@@ -14522,7 +14471,7 @@
       </w:pPr>
     </w:lvl>
   </w:abstractNum>
-  <w:abstractNum w:abstractNumId="39" w15:restartNumberingAfterBreak="0">
+  <w:abstractNum w:abstractNumId="40" w15:restartNumberingAfterBreak="0">
     <w:nsid w:val="6F1A0762"/>
     <w:multiLevelType w:val="hybridMultilevel"/>
     <w:tmpl w:val="E8FED7A0"/>
@@ -14635,7 +14584,7 @@
       </w:rPr>
     </w:lvl>
   </w:abstractNum>
-  <w:abstractNum w:abstractNumId="40" w15:restartNumberingAfterBreak="0">
+  <w:abstractNum w:abstractNumId="41" w15:restartNumberingAfterBreak="0">
     <w:nsid w:val="6FB843A2"/>
     <w:multiLevelType w:val="hybridMultilevel"/>
     <w:tmpl w:val="2A28B656"/>
@@ -14724,7 +14673,7 @@
       </w:pPr>
     </w:lvl>
   </w:abstractNum>
-  <w:abstractNum w:abstractNumId="41" w15:restartNumberingAfterBreak="0">
+  <w:abstractNum w:abstractNumId="42" w15:restartNumberingAfterBreak="0">
     <w:nsid w:val="727C4ACA"/>
     <w:multiLevelType w:val="hybridMultilevel"/>
     <w:tmpl w:val="6F848C32"/>
@@ -14837,7 +14786,7 @@
       </w:rPr>
     </w:lvl>
   </w:abstractNum>
-  <w:abstractNum w:abstractNumId="42" w15:restartNumberingAfterBreak="0">
+  <w:abstractNum w:abstractNumId="43" w15:restartNumberingAfterBreak="0">
     <w:nsid w:val="72AD37A0"/>
     <w:multiLevelType w:val="hybridMultilevel"/>
     <w:tmpl w:val="E1CA8D6C"/>
@@ -14950,7 +14899,7 @@
       </w:rPr>
     </w:lvl>
   </w:abstractNum>
-  <w:abstractNum w:abstractNumId="43" w15:restartNumberingAfterBreak="0">
+  <w:abstractNum w:abstractNumId="44" w15:restartNumberingAfterBreak="0">
     <w:nsid w:val="75870271"/>
     <w:multiLevelType w:val="hybridMultilevel"/>
     <w:tmpl w:val="AC7A4B28"/>
@@ -15042,7 +14991,7 @@
       </w:pPr>
     </w:lvl>
   </w:abstractNum>
-  <w:abstractNum w:abstractNumId="44" w15:restartNumberingAfterBreak="0">
+  <w:abstractNum w:abstractNumId="45" w15:restartNumberingAfterBreak="0">
     <w:nsid w:val="77C52430"/>
     <w:multiLevelType w:val="hybridMultilevel"/>
     <w:tmpl w:val="11787C5C"/>
@@ -15131,7 +15080,7 @@
       </w:pPr>
     </w:lvl>
   </w:abstractNum>
-  <w:abstractNum w:abstractNumId="45" w15:restartNumberingAfterBreak="0">
+  <w:abstractNum w:abstractNumId="46" w15:restartNumberingAfterBreak="0">
     <w:nsid w:val="77DC03D2"/>
     <w:multiLevelType w:val="hybridMultilevel"/>
     <w:tmpl w:val="9CA4E0FC"/>
@@ -15244,7 +15193,7 @@
       </w:rPr>
     </w:lvl>
   </w:abstractNum>
-  <w:abstractNum w:abstractNumId="46" w15:restartNumberingAfterBreak="0">
+  <w:abstractNum w:abstractNumId="47" w15:restartNumberingAfterBreak="0">
     <w:nsid w:val="7B985246"/>
     <w:multiLevelType w:val="hybridMultilevel"/>
     <w:tmpl w:val="82160828"/>
@@ -15357,7 +15306,7 @@
       </w:rPr>
     </w:lvl>
   </w:abstractNum>
-  <w:abstractNum w:abstractNumId="47" w15:restartNumberingAfterBreak="0">
+  <w:abstractNum w:abstractNumId="48" w15:restartNumberingAfterBreak="0">
     <w:nsid w:val="7BBF312E"/>
     <w:multiLevelType w:val="hybridMultilevel"/>
     <w:tmpl w:val="F8461D60"/>
@@ -15447,148 +15396,151 @@
     </w:lvl>
   </w:abstractNum>
   <w:num w:numId="1">
+    <w:abstractNumId w:val="21"/>
+  </w:num>
+  <w:num w:numId="2">
+    <w:abstractNumId w:val="11"/>
+  </w:num>
+  <w:num w:numId="3">
+    <w:abstractNumId w:val="25"/>
+  </w:num>
+  <w:num w:numId="4">
+    <w:abstractNumId w:val="17"/>
+  </w:num>
+  <w:num w:numId="5">
+    <w:abstractNumId w:val="37"/>
+  </w:num>
+  <w:num w:numId="6">
+    <w:abstractNumId w:val="41"/>
+  </w:num>
+  <w:num w:numId="7">
+    <w:abstractNumId w:val="19"/>
+  </w:num>
+  <w:num w:numId="8">
+    <w:abstractNumId w:val="42"/>
+  </w:num>
+  <w:num w:numId="9">
+    <w:abstractNumId w:val="31"/>
+  </w:num>
+  <w:num w:numId="10">
+    <w:abstractNumId w:val="34"/>
+  </w:num>
+  <w:num w:numId="11">
+    <w:abstractNumId w:val="2"/>
+  </w:num>
+  <w:num w:numId="12">
+    <w:abstractNumId w:val="43"/>
+  </w:num>
+  <w:num w:numId="13">
+    <w:abstractNumId w:val="12"/>
+  </w:num>
+  <w:num w:numId="14">
+    <w:abstractNumId w:val="6"/>
+  </w:num>
+  <w:num w:numId="15">
+    <w:abstractNumId w:val="47"/>
+  </w:num>
+  <w:num w:numId="16">
+    <w:abstractNumId w:val="28"/>
+  </w:num>
+  <w:num w:numId="17">
+    <w:abstractNumId w:val="26"/>
+  </w:num>
+  <w:num w:numId="18">
+    <w:abstractNumId w:val="8"/>
+  </w:num>
+  <w:num w:numId="19">
+    <w:abstractNumId w:val="40"/>
+  </w:num>
+  <w:num w:numId="20">
+    <w:abstractNumId w:val="22"/>
+  </w:num>
+  <w:num w:numId="21">
+    <w:abstractNumId w:val="14"/>
+  </w:num>
+  <w:num w:numId="22">
+    <w:abstractNumId w:val="1"/>
+  </w:num>
+  <w:num w:numId="23">
+    <w:abstractNumId w:val="27"/>
+  </w:num>
+  <w:num w:numId="24">
+    <w:abstractNumId w:val="32"/>
+  </w:num>
+  <w:num w:numId="25">
+    <w:abstractNumId w:val="44"/>
+  </w:num>
+  <w:num w:numId="26">
+    <w:abstractNumId w:val="24"/>
+  </w:num>
+  <w:num w:numId="27">
+    <w:abstractNumId w:val="35"/>
+  </w:num>
+  <w:num w:numId="28">
+    <w:abstractNumId w:val="5"/>
+  </w:num>
+  <w:num w:numId="29">
+    <w:abstractNumId w:val="9"/>
+  </w:num>
+  <w:num w:numId="30">
+    <w:abstractNumId w:val="39"/>
+  </w:num>
+  <w:num w:numId="31">
+    <w:abstractNumId w:val="7"/>
+  </w:num>
+  <w:num w:numId="32">
+    <w:abstractNumId w:val="15"/>
+  </w:num>
+  <w:num w:numId="33">
     <w:abstractNumId w:val="20"/>
   </w:num>
-  <w:num w:numId="2">
+  <w:num w:numId="34">
+    <w:abstractNumId w:val="36"/>
+  </w:num>
+  <w:num w:numId="35">
+    <w:abstractNumId w:val="30"/>
+  </w:num>
+  <w:num w:numId="36">
     <w:abstractNumId w:val="10"/>
   </w:num>
-  <w:num w:numId="3">
-    <w:abstractNumId w:val="24"/>
-  </w:num>
-  <w:num w:numId="4">
+  <w:num w:numId="37">
     <w:abstractNumId w:val="16"/>
   </w:num>
-  <w:num w:numId="5">
-    <w:abstractNumId w:val="36"/>
-  </w:num>
-  <w:num w:numId="6">
-    <w:abstractNumId w:val="40"/>
-  </w:num>
-  <w:num w:numId="7">
+  <w:num w:numId="38">
     <w:abstractNumId w:val="18"/>
   </w:num>
-  <w:num w:numId="8">
-    <w:abstractNumId w:val="41"/>
+  <w:num w:numId="39">
+    <w:abstractNumId w:val="46"/>
   </w:num>
-  <w:num w:numId="9">
-    <w:abstractNumId w:val="30"/>
+  <w:num w:numId="40">
+    <w:abstractNumId w:val="29"/>
   </w:num>
-  <w:num w:numId="10">
+  <w:num w:numId="41">
+    <w:abstractNumId w:val="38"/>
+  </w:num>
+  <w:num w:numId="42">
+    <w:abstractNumId w:val="4"/>
+  </w:num>
+  <w:num w:numId="43">
+    <w:abstractNumId w:val="48"/>
+  </w:num>
+  <w:num w:numId="44">
+    <w:abstractNumId w:val="3"/>
+  </w:num>
+  <w:num w:numId="45">
+    <w:abstractNumId w:val="23"/>
+  </w:num>
+  <w:num w:numId="46">
     <w:abstractNumId w:val="33"/>
   </w:num>
-  <w:num w:numId="11">
-    <w:abstractNumId w:val="1"/>
+  <w:num w:numId="47">
+    <w:abstractNumId w:val="45"/>
   </w:num>
-  <w:num w:numId="12">
-    <w:abstractNumId w:val="42"/>
-  </w:num>
-  <w:num w:numId="13">
-    <w:abstractNumId w:val="11"/>
-  </w:num>
-  <w:num w:numId="14">
-    <w:abstractNumId w:val="5"/>
-  </w:num>
-  <w:num w:numId="15">
-    <w:abstractNumId w:val="46"/>
-  </w:num>
-  <w:num w:numId="16">
-    <w:abstractNumId w:val="27"/>
-  </w:num>
-  <w:num w:numId="17">
-    <w:abstractNumId w:val="25"/>
-  </w:num>
-  <w:num w:numId="18">
-    <w:abstractNumId w:val="7"/>
-  </w:num>
-  <w:num w:numId="19">
-    <w:abstractNumId w:val="39"/>
-  </w:num>
-  <w:num w:numId="20">
-    <w:abstractNumId w:val="21"/>
-  </w:num>
-  <w:num w:numId="21">
+  <w:num w:numId="48">
     <w:abstractNumId w:val="13"/>
   </w:num>
-  <w:num w:numId="22">
+  <w:num w:numId="49">
     <w:abstractNumId w:val="0"/>
-  </w:num>
-  <w:num w:numId="23">
-    <w:abstractNumId w:val="26"/>
-  </w:num>
-  <w:num w:numId="24">
-    <w:abstractNumId w:val="31"/>
-  </w:num>
-  <w:num w:numId="25">
-    <w:abstractNumId w:val="43"/>
-  </w:num>
-  <w:num w:numId="26">
-    <w:abstractNumId w:val="23"/>
-  </w:num>
-  <w:num w:numId="27">
-    <w:abstractNumId w:val="34"/>
-  </w:num>
-  <w:num w:numId="28">
-    <w:abstractNumId w:val="4"/>
-  </w:num>
-  <w:num w:numId="29">
-    <w:abstractNumId w:val="8"/>
-  </w:num>
-  <w:num w:numId="30">
-    <w:abstractNumId w:val="38"/>
-  </w:num>
-  <w:num w:numId="31">
-    <w:abstractNumId w:val="6"/>
-  </w:num>
-  <w:num w:numId="32">
-    <w:abstractNumId w:val="14"/>
-  </w:num>
-  <w:num w:numId="33">
-    <w:abstractNumId w:val="19"/>
-  </w:num>
-  <w:num w:numId="34">
-    <w:abstractNumId w:val="35"/>
-  </w:num>
-  <w:num w:numId="35">
-    <w:abstractNumId w:val="29"/>
-  </w:num>
-  <w:num w:numId="36">
-    <w:abstractNumId w:val="9"/>
-  </w:num>
-  <w:num w:numId="37">
-    <w:abstractNumId w:val="15"/>
-  </w:num>
-  <w:num w:numId="38">
-    <w:abstractNumId w:val="17"/>
-  </w:num>
-  <w:num w:numId="39">
-    <w:abstractNumId w:val="45"/>
-  </w:num>
-  <w:num w:numId="40">
-    <w:abstractNumId w:val="28"/>
-  </w:num>
-  <w:num w:numId="41">
-    <w:abstractNumId w:val="37"/>
-  </w:num>
-  <w:num w:numId="42">
-    <w:abstractNumId w:val="3"/>
-  </w:num>
-  <w:num w:numId="43">
-    <w:abstractNumId w:val="47"/>
-  </w:num>
-  <w:num w:numId="44">
-    <w:abstractNumId w:val="2"/>
-  </w:num>
-  <w:num w:numId="45">
-    <w:abstractNumId w:val="22"/>
-  </w:num>
-  <w:num w:numId="46">
-    <w:abstractNumId w:val="32"/>
-  </w:num>
-  <w:num w:numId="47">
-    <w:abstractNumId w:val="44"/>
-  </w:num>
-  <w:num w:numId="48">
-    <w:abstractNumId w:val="12"/>
   </w:num>
   <w:numIdMacAtCleanup w:val="48"/>
 </w:numbering>
@@ -15908,6 +15860,7 @@
   <w:style w:type="character" w:default="1" w:styleId="DefaultParagraphFont">
     <w:name w:val="Default Paragraph Font"/>
     <w:uiPriority w:val="1"/>
+    <w:semiHidden/>
     <w:unhideWhenUsed/>
   </w:style>
   <w:style w:type="table" w:default="1" w:styleId="TableNormal">

</xml_diff>